<commit_message>
Update Intro to AI version 2.docx
Updated Dataset paragraph
</commit_message>
<xml_diff>
--- a/Intro to AI version 2.docx
+++ b/Intro to AI version 2.docx
@@ -226,7 +226,14 @@
           <w:color w:val="000000"/>
           <w:lang w:eastAsia="en-GB"/>
         </w:rPr>
-        <w:t>. On top of that, we are focusing on games released from 2010 to 2016 so that is the time where gaming really starts to pick up and gain immense popularity. After filtering the data, we saw that a lot of rows had critic score and critic count missing. We initially tried using a method to fill in those values by using the mean or median values of all critic scores however, we  concluded that this is not an accurate representation as critic scores is a system based on critics’ opinions and goal is to see which variables correlate to high video game sales.</w:t>
+        <w:t xml:space="preserve">. On top of that, we are focusing on games released from 2010 to 2016 so that is the time where gaming really starts to pick up and gain immense popularity. After filtering the data, we saw that a lot of rows had critic score and critic count missing. </w:t>
+      </w:r>
+      <w:r>
+        <w:rPr>
+          <w:rFonts w:ascii="Arial" w:hAnsi="Arial" w:cs="Arial"/>
+          <w:color w:val="000000"/>
+        </w:rPr>
+        <w:t>We initially tried using a method to fill in those values by using the mean or median values of all critic scores however, we concluded that this is not an accurate representation as critic scores is a system based on critics’ opinions and part of our goal is to see if critic scores affect video game sales. With this in mind, we filled in the critic scores ourselves using data from the website Metacritic which is the source for the rest of the data’s critic scores and counts.</w:t>
       </w:r>
     </w:p>
     <w:p>
@@ -271,7 +278,7 @@
           <w:color w:val="000000"/>
           <w:lang w:eastAsia="en-GB"/>
         </w:rPr>
-        <w:t xml:space="preserve">Our models will mainly be computed using supervised learning methods like Linear Regression, SVM and Random Forest Regression. The main goal is to allow us to predict new continuous data based on the trends and results of the datasets that have already been tested using the different regression algorithms and see which variables are most correlated to Video Games having high sales numbers. We will use Pearson’s correlation coefficient to </w:t>
+        <w:t xml:space="preserve">Our models will mainly be computed using supervised learning methods like Linear Regression, SVM and Random Forest Regression. The main goal is to allow us to predict new continuous data based on the trends and results of the datasets that have already been </w:t>
       </w:r>
       <w:r>
         <w:rPr>
@@ -280,7 +287,7 @@
           <w:lang w:eastAsia="en-GB"/>
         </w:rPr>
         <w:lastRenderedPageBreak/>
-        <w:t>see which 2 variables have the best correlation. R value of 1 meaning perfect correlation, 0 meaning no correlation and -1 meaning perfect inverse correlation. </w:t>
+        <w:t>tested using the different regression algorithms and see which variables are most correlated to Video Games having high sales numbers. We will use Pearson’s correlation coefficient to see which 2 variables have the best correlation. R value of 1 meaning perfect correlation, 0 meaning no correlation and -1 meaning perfect inverse correlation. </w:t>
       </w:r>
     </w:p>
     <w:p>

</xml_diff>